<commit_message>
Removed extra debugging logs
</commit_message>
<xml_diff>
--- a/Problem-Solving-Public-Deploy.docx
+++ b/Problem-Solving-Public-Deploy.docx
@@ -148,10 +148,7 @@
     </w:p>
     <w:p>
       <w:r>
-        <w:t>app.use(cors({</w:t>
-      </w:r>
-      <w:r>
-        <w:t xml:space="preserve"> </w:t>
+        <w:t xml:space="preserve">app.use(cors({ </w:t>
       </w:r>
     </w:p>
     <w:p>
@@ -233,19 +230,7 @@
         <w:rPr>
           <w:color w:val="00B050"/>
         </w:rPr>
-        <w:t>Enforce</w:t>
-      </w:r>
-      <w:r>
-        <w:rPr>
-          <w:color w:val="00B050"/>
-        </w:rPr>
-        <w:t>d</w:t>
-      </w:r>
-      <w:r>
-        <w:rPr>
-          <w:color w:val="00B050"/>
-        </w:rPr>
-        <w:t xml:space="preserve"> HTTPS in production</w:t>
+        <w:t>Enforced HTTPS in production</w:t>
       </w:r>
     </w:p>
     <w:p>
@@ -1448,19 +1433,7 @@
         <w:rPr>
           <w:highlight w:val="yellow"/>
         </w:rPr>
-        <w:t>) is not being sent to the client.</w:t>
-      </w:r>
-      <w:r>
-        <w:rPr>
-          <w:highlight w:val="yellow"/>
-        </w:rPr>
-        <w:t xml:space="preserve"> </w:t>
-      </w:r>
-      <w:r>
-        <w:rPr>
-          <w:highlight w:val="yellow"/>
-        </w:rPr>
-        <w:t>it's either not being set correctly or not being sent with the response after authentication.</w:t>
+        <w:t>) is not being sent to the client. it's either not being set correctly or not being sent with the response after authentication.</w:t>
       </w:r>
     </w:p>
     <w:p>
@@ -2591,7 +2564,473 @@
         <w:t xml:space="preserve"> cookie is not being sent back to the client or returned on subsequent requests, the session cannot be used to persist the authenticated state.</w:t>
       </w:r>
     </w:p>
+    <w:p>
+      <w:r>
+        <w:t>db.query(‘SELECT LAST_INSERT_ID() as user_id’, function(error, results, fields) {</w:t>
+      </w:r>
+    </w:p>
+    <w:p>
+      <w:pPr>
+        <w:ind w:left="720"/>
+      </w:pPr>
+      <w:r>
+        <w:br/>
+        <w:t>if (error) throw error;</w:t>
+      </w:r>
+    </w:p>
+    <w:p>
+      <w:pPr>
+        <w:ind w:left="720"/>
+      </w:pPr>
+      <w:r>
+        <w:t>console.log(results[0]);</w:t>
+      </w:r>
+    </w:p>
+    <w:p>
+      <w:pPr>
+        <w:ind w:left="720"/>
+      </w:pPr>
+    </w:p>
+    <w:p>
+      <w:pPr>
+        <w:ind w:left="720"/>
+      </w:pPr>
+      <w:r>
+        <w:t>req.login(results[0], function(err) {</w:t>
+      </w:r>
+    </w:p>
+    <w:p>
+      <w:pPr>
+        <w:ind w:left="720"/>
+      </w:pPr>
+      <w:r>
+        <w:tab/>
+        <w:t>res.redirect('</w:t>
+      </w:r>
+      <w:r>
+        <w:t>/dashboard?registered=true</w:t>
+      </w:r>
+      <w:r>
+        <w:t>')</w:t>
+      </w:r>
+    </w:p>
+    <w:p>
+      <w:pPr>
+        <w:ind w:left="720"/>
+      </w:pPr>
+      <w:r>
+        <w:t>});</w:t>
+      </w:r>
+    </w:p>
     <w:p/>
+    <w:p>
+      <w:r>
+        <w:t>});</w:t>
+      </w:r>
+    </w:p>
+    <w:p/>
+    <w:p/>
+    <w:p>
+      <w:r>
+        <w:t>const mongoose = require('mongoose'); // Assuming Mongoose is used</w:t>
+      </w:r>
+    </w:p>
+    <w:p>
+      <w:r>
+        <w:t>const User = require('../models/user'); // Adjust path to your User model</w:t>
+      </w:r>
+    </w:p>
+    <w:p/>
+    <w:p>
+      <w:r>
+        <w:t>exports.login</w:t>
+      </w:r>
+      <w:r>
+        <w:t>User_id</w:t>
+      </w:r>
+      <w:r>
+        <w:t xml:space="preserve"> = async (req, res) =&gt; {</w:t>
+      </w:r>
+    </w:p>
+    <w:p>
+      <w:r>
+        <w:t xml:space="preserve">  try {</w:t>
+      </w:r>
+    </w:p>
+    <w:p>
+      <w:r>
+        <w:t xml:space="preserve">    // Find the most recently inserted user</w:t>
+      </w:r>
+    </w:p>
+    <w:p>
+      <w:r>
+        <w:t xml:space="preserve">    const </w:t>
+      </w:r>
+      <w:r>
+        <w:t>user_id</w:t>
+      </w:r>
+      <w:r>
+        <w:t xml:space="preserve"> = await User.findOne().sort({ _id: -1 }).lean();</w:t>
+      </w:r>
+    </w:p>
+    <w:p/>
+    <w:p>
+      <w:r>
+        <w:t xml:space="preserve">    if (!</w:t>
+      </w:r>
+      <w:r>
+        <w:t>user_id</w:t>
+      </w:r>
+      <w:r>
+        <w:t>) {</w:t>
+      </w:r>
+    </w:p>
+    <w:p>
+      <w:r>
+        <w:t xml:space="preserve">      return res.status(404).send({ message: 'No users found in the database.' });</w:t>
+      </w:r>
+    </w:p>
+    <w:p>
+      <w:r>
+        <w:t xml:space="preserve">    }</w:t>
+      </w:r>
+    </w:p>
+    <w:p/>
+    <w:p>
+      <w:r>
+        <w:t xml:space="preserve">    console.log('Last inserted user:', </w:t>
+      </w:r>
+      <w:r>
+        <w:t>user_id</w:t>
+      </w:r>
+      <w:r>
+        <w:t>);</w:t>
+      </w:r>
+    </w:p>
+    <w:p/>
+    <w:p>
+      <w:r>
+        <w:t xml:space="preserve">    // Perform login (req.login is usually part of Passport.js)</w:t>
+      </w:r>
+    </w:p>
+    <w:p>
+      <w:r>
+        <w:lastRenderedPageBreak/>
+        <w:t xml:space="preserve">    req.login(</w:t>
+      </w:r>
+      <w:r>
+        <w:t>user_id</w:t>
+      </w:r>
+      <w:r>
+        <w:t>, (err) =&gt; {</w:t>
+      </w:r>
+    </w:p>
+    <w:p>
+      <w:r>
+        <w:t xml:space="preserve">      if (err) {</w:t>
+      </w:r>
+    </w:p>
+    <w:p>
+      <w:r>
+        <w:t xml:space="preserve">        console.error('Error during login:', err);</w:t>
+      </w:r>
+    </w:p>
+    <w:p>
+      <w:r>
+        <w:t xml:space="preserve">        return res.status(500).send({ message: 'Error during login.' });</w:t>
+      </w:r>
+    </w:p>
+    <w:p>
+      <w:r>
+        <w:t xml:space="preserve">      }</w:t>
+      </w:r>
+    </w:p>
+    <w:p/>
+    <w:p>
+      <w:r>
+        <w:t xml:space="preserve">      // Redirect upon successful login</w:t>
+      </w:r>
+    </w:p>
+    <w:p>
+      <w:r>
+        <w:t xml:space="preserve">      res.redirect('/dashboard?registered=true');</w:t>
+      </w:r>
+    </w:p>
+    <w:p>
+      <w:r>
+        <w:t xml:space="preserve">    });</w:t>
+      </w:r>
+    </w:p>
+    <w:p/>
+    <w:p>
+      <w:r>
+        <w:t xml:space="preserve">  } catch (error) {</w:t>
+      </w:r>
+    </w:p>
+    <w:p>
+      <w:r>
+        <w:t xml:space="preserve">    console.error('Error retrieving the last inserted user:', error);</w:t>
+      </w:r>
+    </w:p>
+    <w:p>
+      <w:r>
+        <w:t xml:space="preserve">    res.status(500).send({</w:t>
+      </w:r>
+    </w:p>
+    <w:p>
+      <w:r>
+        <w:t xml:space="preserve">      message: 'Internal Server Error while retrieving the last inserted user.',</w:t>
+      </w:r>
+    </w:p>
+    <w:p>
+      <w:r>
+        <w:t xml:space="preserve">    });</w:t>
+      </w:r>
+    </w:p>
+    <w:p>
+      <w:r>
+        <w:t xml:space="preserve">  }</w:t>
+      </w:r>
+    </w:p>
+    <w:p>
+      <w:r>
+        <w:t>};</w:t>
+      </w:r>
+    </w:p>
+    <w:p/>
+    <w:p>
+      <w:r>
+        <w:t>passport.serializeUser(function(user</w:t>
+      </w:r>
+      <w:r>
+        <w:t>_id</w:t>
+      </w:r>
+      <w:r>
+        <w:t>, done) {</w:t>
+      </w:r>
+    </w:p>
+    <w:p>
+      <w:r>
+        <w:t xml:space="preserve">  done(null, user</w:t>
+      </w:r>
+      <w:r>
+        <w:t>_id</w:t>
+      </w:r>
+      <w:r>
+        <w:t>);</w:t>
+      </w:r>
+    </w:p>
+    <w:p>
+      <w:r>
+        <w:t>});</w:t>
+      </w:r>
+    </w:p>
+    <w:p/>
+    <w:p>
+      <w:r>
+        <w:t>passport.deserializeUser(function(</w:t>
+      </w:r>
+      <w:r>
+        <w:t>user_id</w:t>
+      </w:r>
+      <w:r>
+        <w:t>, done) {</w:t>
+      </w:r>
+    </w:p>
+    <w:p>
+      <w:r>
+        <w:t xml:space="preserve">     done(err, </w:t>
+      </w:r>
+      <w:r>
+        <w:t>user_id</w:t>
+      </w:r>
+      <w:r>
+        <w:t>);</w:t>
+      </w:r>
+    </w:p>
+    <w:p>
+      <w:r>
+        <w:t xml:space="preserve">  });</w:t>
+      </w:r>
+    </w:p>
+    <w:p/>
+    <w:p>
+      <w:pPr>
+        <w:rPr>
+          <w:b/>
+          <w:bCs/>
+        </w:rPr>
+      </w:pPr>
+      <w:r>
+        <w:rPr>
+          <w:b/>
+          <w:bCs/>
+        </w:rPr>
+        <w:t>Option for bcrypt method use</w:t>
+      </w:r>
+    </w:p>
+    <w:p>
+      <w:r>
+        <w:rPr>
+          <w:rStyle w:val="hljs-comment"/>
+        </w:rPr>
+        <w:t>// Add `comparePassword` as a method</w:t>
+      </w:r>
+      <w:r>
+        <w:t xml:space="preserve"> userSchema.</w:t>
+      </w:r>
+      <w:r>
+        <w:rPr>
+          <w:rStyle w:val="hljs-property"/>
+        </w:rPr>
+        <w:t>methods</w:t>
+      </w:r>
+      <w:r>
+        <w:t>.</w:t>
+      </w:r>
+      <w:r>
+        <w:rPr>
+          <w:rStyle w:val="hljs-property"/>
+        </w:rPr>
+        <w:t>comparePassword</w:t>
+      </w:r>
+      <w:r>
+        <w:t xml:space="preserve"> = </w:t>
+      </w:r>
+      <w:r>
+        <w:rPr>
+          <w:rStyle w:val="hljs-keyword"/>
+        </w:rPr>
+        <w:t>async</w:t>
+      </w:r>
+      <w:r>
+        <w:t xml:space="preserve"> </w:t>
+      </w:r>
+      <w:r>
+        <w:rPr>
+          <w:rStyle w:val="hljs-keyword"/>
+        </w:rPr>
+        <w:t>function</w:t>
+      </w:r>
+      <w:r>
+        <w:t xml:space="preserve"> (</w:t>
+      </w:r>
+      <w:r>
+        <w:rPr>
+          <w:rStyle w:val="hljs-params"/>
+        </w:rPr>
+        <w:t>plainPassword</w:t>
+      </w:r>
+      <w:r>
+        <w:t xml:space="preserve">) { </w:t>
+      </w:r>
+      <w:r>
+        <w:rPr>
+          <w:rStyle w:val="hljs-keyword"/>
+        </w:rPr>
+        <w:t>return</w:t>
+      </w:r>
+      <w:r>
+        <w:t xml:space="preserve"> bcrypt.</w:t>
+      </w:r>
+      <w:r>
+        <w:rPr>
+          <w:rStyle w:val="hljs-title"/>
+        </w:rPr>
+        <w:t>compare</w:t>
+      </w:r>
+      <w:r>
+        <w:t xml:space="preserve">(plainPassword, </w:t>
+      </w:r>
+      <w:r>
+        <w:rPr>
+          <w:rStyle w:val="hljs-variable"/>
+        </w:rPr>
+        <w:t>this</w:t>
+      </w:r>
+      <w:r>
+        <w:t>.</w:t>
+      </w:r>
+      <w:r>
+        <w:rPr>
+          <w:rStyle w:val="hljs-property"/>
+        </w:rPr>
+        <w:t>password</w:t>
+      </w:r>
+      <w:r>
+        <w:t>); };</w:t>
+      </w:r>
+    </w:p>
+    <w:p>
+      <w:r>
+        <w:t>Password.js LocalStrategy could use this code:</w:t>
+      </w:r>
+    </w:p>
+    <w:p>
+      <w:r>
+        <w:t>const isPasswordValid = await user.comparePassword(password);</w:t>
+      </w:r>
+    </w:p>
+    <w:p>
+      <w:r>
+        <w:t>I</w:t>
+      </w:r>
+      <w:r>
+        <w:t>nstead</w:t>
+      </w:r>
+      <w:r>
+        <w:t xml:space="preserve"> of:</w:t>
+      </w:r>
+    </w:p>
+    <w:p>
+      <w:r>
+        <w:t>const isPasswordValid = await comparePassword(password, user.password);</w:t>
+      </w:r>
+    </w:p>
+    <w:p/>
+    <w:p>
+      <w:pPr>
+        <w:rPr>
+          <w:b/>
+          <w:bCs/>
+        </w:rPr>
+      </w:pPr>
+      <w:r>
+        <w:rPr>
+          <w:b/>
+          <w:bCs/>
+        </w:rPr>
+        <w:t>For Render using TypeScript:</w:t>
+      </w:r>
+    </w:p>
+    <w:p>
+      <w:r>
+        <w:t>Build command: npm install &amp;&amp; npx tsc</w:t>
+      </w:r>
+    </w:p>
+    <w:p/>
+    <w:p>
+      <w:r>
+        <w:t>Start Command: node dist/server.js</w:t>
+      </w:r>
+    </w:p>
+    <w:p/>
+    <w:p>
+      <w:r>
+        <w:t xml:space="preserve">Render Swagger doc: </w:t>
+      </w:r>
+      <w:hyperlink r:id="rId5" w:history="1">
+        <w:r>
+          <w:rPr>
+            <w:rStyle w:val="Hyperlink"/>
+          </w:rPr>
+          <w:t>https://event-planner-nkma.onrender.com/api-docs/</w:t>
+        </w:r>
+      </w:hyperlink>
+      <w:r>
+        <w:t xml:space="preserve"> </w:t>
+      </w:r>
+    </w:p>
     <w:sectPr>
       <w:pgSz w:w="12240" w:h="15840"/>
       <w:pgMar w:top="1440" w:right="1440" w:bottom="1440" w:left="1440" w:header="720" w:footer="720" w:gutter="0"/>
@@ -4076,6 +4515,29 @@
     <w:basedOn w:val="DefaultParagraphFont"/>
     <w:rsid w:val="005C264C"/>
   </w:style>
+  <w:style w:type="character" w:styleId="Hyperlink">
+    <w:name w:val="Hyperlink"/>
+    <w:basedOn w:val="DefaultParagraphFont"/>
+    <w:uiPriority w:val="99"/>
+    <w:unhideWhenUsed/>
+    <w:rsid w:val="00491D1F"/>
+    <w:rPr>
+      <w:color w:val="467886" w:themeColor="hyperlink"/>
+      <w:u w:val="single"/>
+    </w:rPr>
+  </w:style>
+  <w:style w:type="character" w:styleId="UnresolvedMention">
+    <w:name w:val="Unresolved Mention"/>
+    <w:basedOn w:val="DefaultParagraphFont"/>
+    <w:uiPriority w:val="99"/>
+    <w:semiHidden/>
+    <w:unhideWhenUsed/>
+    <w:rsid w:val="00491D1F"/>
+    <w:rPr>
+      <w:color w:val="605E5C"/>
+      <w:shd w:val="clear" w:color="auto" w:fill="E1DFDD"/>
+    </w:rPr>
+  </w:style>
 </w:styles>
 </file>
 

</xml_diff>

<commit_message>
Added environment variable for SESSION_SECRET.
</commit_message>
<xml_diff>
--- a/Problem-Solving-Public-Deploy.docx
+++ b/Problem-Solving-Public-Deploy.docx
@@ -2643,13 +2643,7 @@
     <w:p/>
     <w:p>
       <w:r>
-        <w:t>exports.login</w:t>
-      </w:r>
-      <w:r>
-        <w:t>User_id</w:t>
-      </w:r>
-      <w:r>
-        <w:t xml:space="preserve"> = async (req, res) =&gt; {</w:t>
+        <w:t>exports.loginUser_id = async (req, res) =&gt; {</w:t>
       </w:r>
     </w:p>
     <w:p>
@@ -2664,25 +2658,13 @@
     </w:p>
     <w:p>
       <w:r>
-        <w:t xml:space="preserve">    const </w:t>
-      </w:r>
-      <w:r>
-        <w:t>user_id</w:t>
-      </w:r>
-      <w:r>
-        <w:t xml:space="preserve"> = await User.findOne().sort({ _id: -1 }).lean();</w:t>
+        <w:t xml:space="preserve">    const user_id = await User.findOne().sort({ _id: -1 }).lean();</w:t>
       </w:r>
     </w:p>
     <w:p/>
     <w:p>
       <w:r>
-        <w:t xml:space="preserve">    if (!</w:t>
-      </w:r>
-      <w:r>
-        <w:t>user_id</w:t>
-      </w:r>
-      <w:r>
-        <w:t>) {</w:t>
+        <w:t xml:space="preserve">    if (!user_id) {</w:t>
       </w:r>
     </w:p>
     <w:p>
@@ -2698,13 +2680,7 @@
     <w:p/>
     <w:p>
       <w:r>
-        <w:t xml:space="preserve">    console.log('Last inserted user:', </w:t>
-      </w:r>
-      <w:r>
-        <w:t>user_id</w:t>
-      </w:r>
-      <w:r>
-        <w:t>);</w:t>
+        <w:t xml:space="preserve">    console.log('Last inserted user:', user_id);</w:t>
       </w:r>
     </w:p>
     <w:p/>
@@ -2716,13 +2692,7 @@
     <w:p>
       <w:r>
         <w:lastRenderedPageBreak/>
-        <w:t xml:space="preserve">    req.login(</w:t>
-      </w:r>
-      <w:r>
-        <w:t>user_id</w:t>
-      </w:r>
-      <w:r>
-        <w:t>, (err) =&gt; {</w:t>
+        <w:t xml:space="preserve">    req.login(user_id, (err) =&gt; {</w:t>
       </w:r>
     </w:p>
     <w:p>
@@ -2973,13 +2943,7 @@
     </w:p>
     <w:p>
       <w:r>
-        <w:t>I</w:t>
-      </w:r>
-      <w:r>
-        <w:t>nstead</w:t>
-      </w:r>
-      <w:r>
-        <w:t xml:space="preserve"> of:</w:t>
+        <w:t>Instead of:</w:t>
       </w:r>
     </w:p>
     <w:p>
@@ -3000,18 +2964,22 @@
           <w:b/>
           <w:bCs/>
         </w:rPr>
-        <w:t>For Render using TypeScript:</w:t>
-      </w:r>
-    </w:p>
-    <w:p>
-      <w:r>
-        <w:t>Build command: npm install &amp;&amp; npx tsc</w:t>
-      </w:r>
-    </w:p>
-    <w:p/>
-    <w:p>
-      <w:r>
-        <w:t>Start Command: node dist/server.js</w:t>
+        <w:t>Tweeks I could make:</w:t>
+      </w:r>
+    </w:p>
+    <w:p>
+      <w:r>
+        <w:t>- Hbs.js/goBack: decide on code difference &amp; effect – local verses production</w:t>
+      </w:r>
+    </w:p>
+    <w:p>
+      <w:r>
+        <w:t xml:space="preserve">- 401.hbs add flash.error like in layout/login.hbs </w:t>
+      </w:r>
+    </w:p>
+    <w:p>
+      <w:r>
+        <w:t>- Refine differences in Middleware/auth.js</w:t>
       </w:r>
     </w:p>
     <w:p/>
@@ -3046,7 +3014,7 @@
   <w:abstractNum w:abstractNumId="0" w15:restartNumberingAfterBreak="0">
     <w:nsid w:val="499A6E18"/>
     <w:multiLevelType w:val="multilevel"/>
-    <w:tmpl w:val="AA24AE98"/>
+    <w:tmpl w:val="F4EA4C3E"/>
     <w:lvl w:ilvl="0">
       <w:start w:val="1"/>
       <w:numFmt w:val="decimal"/>
@@ -3059,17 +3027,16 @@
         <w:ind w:left="720" w:hanging="360"/>
       </w:pPr>
     </w:lvl>
-    <w:lvl w:ilvl="1" w:tentative="1">
-      <w:start w:val="1"/>
-      <w:numFmt w:val="decimal"/>
-      <w:lvlText w:val="%2."/>
+    <w:lvl w:ilvl="1">
+      <w:numFmt w:val="bullet"/>
+      <w:lvlText w:val="-"/>
       <w:lvlJc w:val="left"/>
       <w:pPr>
-        <w:tabs>
-          <w:tab w:val="num" w:pos="1440"/>
-        </w:tabs>
         <w:ind w:left="1440" w:hanging="360"/>
       </w:pPr>
+      <w:rPr>
+        <w:rFonts w:ascii="Roboto" w:eastAsiaTheme="minorHAnsi" w:hAnsi="Roboto" w:cstheme="minorBidi" w:hint="default"/>
+      </w:rPr>
     </w:lvl>
     <w:lvl w:ilvl="2" w:tentative="1">
       <w:start w:val="1"/>

</xml_diff>